<commit_message>
fixed cases where indiv was already in correct side
if latency to enter correct side was zero, that means the individual was already in the correct side when the screens turned on. We cannot use that data, and it was messing up the mean latency to enter the correct side. I changed the zeros to NA's for both correct and incorrect latencies.
</commit_message>
<xml_diff>
--- a/Comparative_Cognition_Numerosity_Analysis_of_Cowlog_Data_Part_II.docx
+++ b/Comparative_Cognition_Numerosity_Analysis_of_Cowlog_Data_Part_II.docx
@@ -1427,7 +1427,7 @@
         <w:rPr>
           <w:rStyle w:val="VerbatimChar"/>
         </w:rPr>
-        <w:t xml:space="preserve">## -0.49783 -0.07774 -0.00476  0.13230  0.60945 </w:t>
+        <w:t xml:space="preserve">## -0.46801 -0.06161  0.00611  0.12209  0.63571 </w:t>
       </w:r>
       <w:r>
         <w:br w:type="textWrapping"/>
@@ -1463,16 +1463,16 @@
         <w:rPr>
           <w:rStyle w:val="VerbatimChar"/>
         </w:rPr>
-        <w:t xml:space="preserve">## (Intercept)                               0.597563   0.069168   8.639</w:t>
-      </w:r>
-      <w:r>
-        <w:br w:type="textWrapping"/>
-      </w:r>
-      <w:r>
-        <w:rPr>
-          <w:rStyle w:val="VerbatimChar"/>
-        </w:rPr>
-        <w:t xml:space="preserve">## df$average_latency_to_enter_correct_side -0.003080   0.001723  -1.788</w:t>
+        <w:t xml:space="preserve">## (Intercept)                               0.577670   0.070866   8.152</w:t>
+      </w:r>
+      <w:r>
+        <w:br w:type="textWrapping"/>
+      </w:r>
+      <w:r>
+        <w:rPr>
+          <w:rStyle w:val="VerbatimChar"/>
+        </w:rPr>
+        <w:t xml:space="preserve">## df$average_latency_to_enter_correct_side -0.002117   0.001513  -1.398</w:t>
       </w:r>
       <w:r>
         <w:br w:type="textWrapping"/>
@@ -1490,16 +1490,16 @@
         <w:rPr>
           <w:rStyle w:val="VerbatimChar"/>
         </w:rPr>
-        <w:t xml:space="preserve">## (Intercept)                              5.52e-10 ***</w:t>
-      </w:r>
-      <w:r>
-        <w:br w:type="textWrapping"/>
-      </w:r>
-      <w:r>
-        <w:rPr>
-          <w:rStyle w:val="VerbatimChar"/>
-        </w:rPr>
-        <w:t xml:space="preserve">## df$average_latency_to_enter_correct_side    0.083 .  </w:t>
+        <w:t xml:space="preserve">## (Intercept)                              2.07e-09 ***</w:t>
+      </w:r>
+      <w:r>
+        <w:br w:type="textWrapping"/>
+      </w:r>
+      <w:r>
+        <w:rPr>
+          <w:rStyle w:val="VerbatimChar"/>
+        </w:rPr>
+        <w:t xml:space="preserve">## df$average_latency_to_enter_correct_side    0.171    </w:t>
       </w:r>
       <w:r>
         <w:br w:type="textWrapping"/>
@@ -1535,7 +1535,7 @@
         <w:rPr>
           <w:rStyle w:val="VerbatimChar"/>
         </w:rPr>
-        <w:t xml:space="preserve">## Residual standard error: 0.2337 on 33 degrees of freedom</w:t>
+        <w:t xml:space="preserve">## Residual standard error: 0.2378 on 33 degrees of freedom</w:t>
       </w:r>
       <w:r>
         <w:br w:type="textWrapping"/>
@@ -1553,16 +1553,16 @@
         <w:rPr>
           <w:rStyle w:val="VerbatimChar"/>
         </w:rPr>
-        <w:t xml:space="preserve">## Multiple R-squared:  0.08831,    Adjusted R-squared:  0.06068 </w:t>
-      </w:r>
-      <w:r>
-        <w:br w:type="textWrapping"/>
-      </w:r>
-      <w:r>
-        <w:rPr>
-          <w:rStyle w:val="VerbatimChar"/>
-        </w:rPr>
-        <w:t xml:space="preserve">## F-statistic: 3.197 on 1 and 33 DF,  p-value: 0.08298</w:t>
+        <w:t xml:space="preserve">## Multiple R-squared:  0.05595,    Adjusted R-squared:  0.02734 </w:t>
+      </w:r>
+      <w:r>
+        <w:br w:type="textWrapping"/>
+      </w:r>
+      <w:r>
+        <w:rPr>
+          <w:rStyle w:val="VerbatimChar"/>
+        </w:rPr>
+        <w:t xml:space="preserve">## F-statistic: 1.956 on 1 and 33 DF,  p-value: 0.1713</w:t>
       </w:r>
     </w:p>
     <w:p>
@@ -1703,7 +1703,7 @@
         <w:rPr>
           <w:rStyle w:val="VerbatimChar"/>
         </w:rPr>
-        <w:t xml:space="preserve">## -0.223236 -0.027627  0.004815  0.032450  0.168721 </w:t>
+        <w:t xml:space="preserve">## -0.200319 -0.021913 -0.001059  0.038753  0.158174 </w:t>
       </w:r>
       <w:r>
         <w:br w:type="textWrapping"/>
@@ -1739,16 +1739,16 @@
         <w:rPr>
           <w:rStyle w:val="VerbatimChar"/>
         </w:rPr>
-        <w:t xml:space="preserve">## (Intercept)                               0.5107078  0.0229031  22.299</w:t>
-      </w:r>
-      <w:r>
-        <w:br w:type="textWrapping"/>
-      </w:r>
-      <w:r>
-        <w:rPr>
-          <w:rStyle w:val="VerbatimChar"/>
-        </w:rPr>
-        <w:t xml:space="preserve">## df$average_latency_to_enter_correct_side -0.0015126  0.0005704  -2.652</w:t>
+        <w:t xml:space="preserve">## (Intercept)                               0.5162678  0.0225355  22.909</w:t>
+      </w:r>
+      <w:r>
+        <w:br w:type="textWrapping"/>
+      </w:r>
+      <w:r>
+        <w:rPr>
+          <w:rStyle w:val="VerbatimChar"/>
+        </w:rPr>
+        <w:t xml:space="preserve">## df$average_latency_to_enter_correct_side -0.0014370  0.0004813  -2.986</w:t>
       </w:r>
       <w:r>
         <w:br w:type="textWrapping"/>
@@ -1775,7 +1775,7 @@
         <w:rPr>
           <w:rStyle w:val="VerbatimChar"/>
         </w:rPr>
-        <w:t xml:space="preserve">## df$average_latency_to_enter_correct_side   0.0122 *  </w:t>
+        <w:t xml:space="preserve">## df$average_latency_to_enter_correct_side   0.0053 ** </w:t>
       </w:r>
       <w:r>
         <w:br w:type="textWrapping"/>
@@ -1811,7 +1811,7 @@
         <w:rPr>
           <w:rStyle w:val="VerbatimChar"/>
         </w:rPr>
-        <w:t xml:space="preserve">## Residual standard error: 0.07739 on 33 degrees of freedom</w:t>
+        <w:t xml:space="preserve">## Residual standard error: 0.07563 on 33 degrees of freedom</w:t>
       </w:r>
       <w:r>
         <w:br w:type="textWrapping"/>
@@ -1829,16 +1829,16 @@
         <w:rPr>
           <w:rStyle w:val="VerbatimChar"/>
         </w:rPr>
-        <w:t xml:space="preserve">## Multiple R-squared:  0.1757, Adjusted R-squared:  0.1507 </w:t>
-      </w:r>
-      <w:r>
-        <w:br w:type="textWrapping"/>
-      </w:r>
-      <w:r>
-        <w:rPr>
-          <w:rStyle w:val="VerbatimChar"/>
-        </w:rPr>
-        <w:t xml:space="preserve">## F-statistic: 7.032 on 1 and 33 DF,  p-value: 0.01221</w:t>
+        <w:t xml:space="preserve">## Multiple R-squared:  0.2127, Adjusted R-squared:  0.1888 </w:t>
+      </w:r>
+      <w:r>
+        <w:br w:type="textWrapping"/>
+      </w:r>
+      <w:r>
+        <w:rPr>
+          <w:rStyle w:val="VerbatimChar"/>
+        </w:rPr>
+        <w:t xml:space="preserve">## F-statistic: 8.915 on 1 and 33 DF,  p-value: 0.005296</w:t>
       </w:r>
     </w:p>
     <w:p>
@@ -1972,16 +1972,16 @@
         <w:rPr>
           <w:rStyle w:val="VerbatimChar"/>
         </w:rPr>
-        <w:t xml:space="preserve">##       Min        1Q    Median        3Q       Max </w:t>
-      </w:r>
-      <w:r>
-        <w:br w:type="textWrapping"/>
-      </w:r>
-      <w:r>
-        <w:rPr>
-          <w:rStyle w:val="VerbatimChar"/>
-        </w:rPr>
-        <w:t xml:space="preserve">## -0.234170 -0.087226  0.005235  0.077324  0.255321 </w:t>
+        <w:t xml:space="preserve">##      Min       1Q   Median       3Q      Max </w:t>
+      </w:r>
+      <w:r>
+        <w:br w:type="textWrapping"/>
+      </w:r>
+      <w:r>
+        <w:rPr>
+          <w:rStyle w:val="VerbatimChar"/>
+        </w:rPr>
+        <w:t xml:space="preserve">## -0.29452 -0.08507  0.02047  0.07474  0.23734 </w:t>
       </w:r>
       <w:r>
         <w:br w:type="textWrapping"/>
@@ -2017,16 +2017,16 @@
         <w:rPr>
           <w:rStyle w:val="VerbatimChar"/>
         </w:rPr>
-        <w:t xml:space="preserve">## (Intercept)                               0.5752643  0.0353577  16.270</w:t>
-      </w:r>
-      <w:r>
-        <w:br w:type="textWrapping"/>
-      </w:r>
-      <w:r>
-        <w:rPr>
-          <w:rStyle w:val="VerbatimChar"/>
-        </w:rPr>
-        <w:t xml:space="preserve">## df$average_latency_to_enter_correct_side -0.0034953  0.0008806  -3.969</w:t>
+        <w:t xml:space="preserve">## (Intercept)                               0.5682184  0.0367380  15.467</w:t>
+      </w:r>
+      <w:r>
+        <w:br w:type="textWrapping"/>
+      </w:r>
+      <w:r>
+        <w:rPr>
+          <w:rStyle w:val="VerbatimChar"/>
+        </w:rPr>
+        <w:t xml:space="preserve">## df$average_latency_to_enter_correct_side -0.0028047  0.0007846  -3.575</w:t>
       </w:r>
       <w:r>
         <w:br w:type="textWrapping"/>
@@ -2044,16 +2044,16 @@
         <w:rPr>
           <w:rStyle w:val="VerbatimChar"/>
         </w:rPr>
-        <w:t xml:space="preserve">## (Intercept)                               &lt; 2e-16 ***</w:t>
-      </w:r>
-      <w:r>
-        <w:br w:type="textWrapping"/>
-      </w:r>
-      <w:r>
-        <w:rPr>
-          <w:rStyle w:val="VerbatimChar"/>
-        </w:rPr>
-        <w:t xml:space="preserve">## df$average_latency_to_enter_correct_side 0.000367 ***</w:t>
+        <w:t xml:space="preserve">## (Intercept)                                &lt;2e-16 ***</w:t>
+      </w:r>
+      <w:r>
+        <w:br w:type="textWrapping"/>
+      </w:r>
+      <w:r>
+        <w:rPr>
+          <w:rStyle w:val="VerbatimChar"/>
+        </w:rPr>
+        <w:t xml:space="preserve">## df$average_latency_to_enter_correct_side   0.0011 ** </w:t>
       </w:r>
       <w:r>
         <w:br w:type="textWrapping"/>
@@ -2089,7 +2089,7 @@
         <w:rPr>
           <w:rStyle w:val="VerbatimChar"/>
         </w:rPr>
-        <w:t xml:space="preserve">## Residual standard error: 0.1195 on 33 degrees of freedom</w:t>
+        <w:t xml:space="preserve">## Residual standard error: 0.1233 on 33 degrees of freedom</w:t>
       </w:r>
       <w:r>
         <w:br w:type="textWrapping"/>
@@ -2107,16 +2107,16 @@
         <w:rPr>
           <w:rStyle w:val="VerbatimChar"/>
         </w:rPr>
-        <w:t xml:space="preserve">## Multiple R-squared:  0.3231, Adjusted R-squared:  0.3026 </w:t>
-      </w:r>
-      <w:r>
-        <w:br w:type="textWrapping"/>
-      </w:r>
-      <w:r>
-        <w:rPr>
-          <w:rStyle w:val="VerbatimChar"/>
-        </w:rPr>
-        <w:t xml:space="preserve">## F-statistic: 15.75 on 1 and 33 DF,  p-value: 0.0003672</w:t>
+        <w:t xml:space="preserve">## Multiple R-squared:  0.2791, Adjusted R-squared:  0.2573 </w:t>
+      </w:r>
+      <w:r>
+        <w:br w:type="textWrapping"/>
+      </w:r>
+      <w:r>
+        <w:rPr>
+          <w:rStyle w:val="VerbatimChar"/>
+        </w:rPr>
+        <w:t xml:space="preserve">## F-statistic: 12.78 on 1 and 33 DF,  p-value: 0.001105</w:t>
       </w:r>
     </w:p>
     <w:p>
@@ -2875,16 +2875,16 @@
         <w:rPr>
           <w:rStyle w:val="VerbatimChar"/>
         </w:rPr>
-        <w:t xml:space="preserve">##      Min       1Q   Median       3Q      Max </w:t>
-      </w:r>
-      <w:r>
-        <w:br w:type="textWrapping"/>
-      </w:r>
-      <w:r>
-        <w:rPr>
-          <w:rStyle w:val="VerbatimChar"/>
-        </w:rPr>
-        <w:t xml:space="preserve">## -0.32086 -0.06247  0.00312  0.06643  0.23826 </w:t>
+        <w:t xml:space="preserve">##       Min        1Q    Median        3Q       Max </w:t>
+      </w:r>
+      <w:r>
+        <w:br w:type="textWrapping"/>
+      </w:r>
+      <w:r>
+        <w:rPr>
+          <w:rStyle w:val="VerbatimChar"/>
+        </w:rPr>
+        <w:t xml:space="preserve">## -0.284548 -0.062978 -0.003009  0.067706  0.251652 </w:t>
       </w:r>
       <w:r>
         <w:br w:type="textWrapping"/>
@@ -2920,16 +2920,16 @@
         <w:rPr>
           <w:rStyle w:val="VerbatimChar"/>
         </w:rPr>
-        <w:t xml:space="preserve">## (Intercept)                               0.5027059  0.0358199  14.034</w:t>
-      </w:r>
-      <w:r>
-        <w:br w:type="textWrapping"/>
-      </w:r>
-      <w:r>
-        <w:rPr>
-          <w:rStyle w:val="VerbatimChar"/>
-        </w:rPr>
-        <w:t xml:space="preserve">## df$average_latency_to_enter_correct_side -0.0017968  0.0008921  -2.014</w:t>
+        <w:t xml:space="preserve">## (Intercept)                               0.5156183  0.0350437  14.714</w:t>
+      </w:r>
+      <w:r>
+        <w:br w:type="textWrapping"/>
+      </w:r>
+      <w:r>
+        <w:rPr>
+          <w:rStyle w:val="VerbatimChar"/>
+        </w:rPr>
+        <w:t xml:space="preserve">## df$average_latency_to_enter_correct_side -0.0018705  0.0007484  -2.499</w:t>
       </w:r>
       <w:r>
         <w:br w:type="textWrapping"/>
@@ -2947,16 +2947,16 @@
         <w:rPr>
           <w:rStyle w:val="VerbatimChar"/>
         </w:rPr>
-        <w:t xml:space="preserve">## (Intercept)                              1.82e-15 ***</w:t>
-      </w:r>
-      <w:r>
-        <w:br w:type="textWrapping"/>
-      </w:r>
-      <w:r>
-        <w:rPr>
-          <w:rStyle w:val="VerbatimChar"/>
-        </w:rPr>
-        <w:t xml:space="preserve">## df$average_latency_to_enter_correct_side   0.0522 .  </w:t>
+        <w:t xml:space="preserve">## (Intercept)                               4.7e-16 ***</w:t>
+      </w:r>
+      <w:r>
+        <w:br w:type="textWrapping"/>
+      </w:r>
+      <w:r>
+        <w:rPr>
+          <w:rStyle w:val="VerbatimChar"/>
+        </w:rPr>
+        <w:t xml:space="preserve">## df$average_latency_to_enter_correct_side   0.0176 *  </w:t>
       </w:r>
       <w:r>
         <w:br w:type="textWrapping"/>
@@ -2992,7 +2992,7 @@
         <w:rPr>
           <w:rStyle w:val="VerbatimChar"/>
         </w:rPr>
-        <w:t xml:space="preserve">## Residual standard error: 0.121 on 33 degrees of freedom</w:t>
+        <w:t xml:space="preserve">## Residual standard error: 0.1176 on 33 degrees of freedom</w:t>
       </w:r>
       <w:r>
         <w:br w:type="textWrapping"/>
@@ -3010,16 +3010,16 @@
         <w:rPr>
           <w:rStyle w:val="VerbatimChar"/>
         </w:rPr>
-        <w:t xml:space="preserve">## Multiple R-squared:  0.1095, Adjusted R-squared:  0.08248 </w:t>
-      </w:r>
-      <w:r>
-        <w:br w:type="textWrapping"/>
-      </w:r>
-      <w:r>
-        <w:rPr>
-          <w:rStyle w:val="VerbatimChar"/>
-        </w:rPr>
-        <w:t xml:space="preserve">## F-statistic: 4.056 on 1 and 33 DF,  p-value: 0.05221</w:t>
+        <w:t xml:space="preserve">## Multiple R-squared:  0.1592, Adjusted R-squared:  0.1337 </w:t>
+      </w:r>
+      <w:r>
+        <w:br w:type="textWrapping"/>
+      </w:r>
+      <w:r>
+        <w:rPr>
+          <w:rStyle w:val="VerbatimChar"/>
+        </w:rPr>
+        <w:t xml:space="preserve">## F-statistic: 6.247 on 1 and 33 DF,  p-value: 0.01759</w:t>
       </w:r>
     </w:p>
     <w:p>
@@ -3140,7 +3140,7 @@
         <w:rPr>
           <w:rStyle w:val="VerbatimChar"/>
         </w:rPr>
-        <w:t xml:space="preserve">## -0.40966 -0.16698  0.00903  0.15930  0.39565 </w:t>
+        <w:t xml:space="preserve">## -0.40401 -0.16600 -0.01747  0.14737  0.43031 </w:t>
       </w:r>
       <w:r>
         <w:br w:type="textWrapping"/>
@@ -3176,16 +3176,16 @@
         <w:rPr>
           <w:rStyle w:val="VerbatimChar"/>
         </w:rPr>
-        <w:t xml:space="preserve">## (Intercept)                               0.598566   0.059196  10.112</w:t>
-      </w:r>
-      <w:r>
-        <w:br w:type="textWrapping"/>
-      </w:r>
-      <w:r>
-        <w:rPr>
-          <w:rStyle w:val="VerbatimChar"/>
-        </w:rPr>
-        <w:t xml:space="preserve">## df$average_latency_to_enter_correct_side -0.004212   0.001474  -2.857</w:t>
+        <w:t xml:space="preserve">## (Intercept)                               0.600609   0.059533  10.089</w:t>
+      </w:r>
+      <w:r>
+        <w:br w:type="textWrapping"/>
+      </w:r>
+      <w:r>
+        <w:rPr>
+          <w:rStyle w:val="VerbatimChar"/>
+        </w:rPr>
+        <w:t xml:space="preserve">## df$average_latency_to_enter_correct_side -0.003653   0.001271  -2.873</w:t>
       </w:r>
       <w:r>
         <w:br w:type="textWrapping"/>
@@ -3203,16 +3203,16 @@
         <w:rPr>
           <w:rStyle w:val="VerbatimChar"/>
         </w:rPr>
-        <w:t xml:space="preserve">## (Intercept)                              1.23e-11 ***</w:t>
-      </w:r>
-      <w:r>
-        <w:br w:type="textWrapping"/>
-      </w:r>
-      <w:r>
-        <w:rPr>
-          <w:rStyle w:val="VerbatimChar"/>
-        </w:rPr>
-        <w:t xml:space="preserve">## df$average_latency_to_enter_correct_side  0.00735 ** </w:t>
+        <w:t xml:space="preserve">## (Intercept)                               1.3e-11 ***</w:t>
+      </w:r>
+      <w:r>
+        <w:br w:type="textWrapping"/>
+      </w:r>
+      <w:r>
+        <w:rPr>
+          <w:rStyle w:val="VerbatimChar"/>
+        </w:rPr>
+        <w:t xml:space="preserve">## df$average_latency_to_enter_correct_side  0.00705 ** </w:t>
       </w:r>
       <w:r>
         <w:br w:type="textWrapping"/>
@@ -3248,7 +3248,7 @@
         <w:rPr>
           <w:rStyle w:val="VerbatimChar"/>
         </w:rPr>
-        <w:t xml:space="preserve">## Residual standard error: 0.2 on 33 degrees of freedom</w:t>
+        <w:t xml:space="preserve">## Residual standard error: 0.1998 on 33 degrees of freedom</w:t>
       </w:r>
       <w:r>
         <w:br w:type="textWrapping"/>
@@ -3266,16 +3266,16 @@
         <w:rPr>
           <w:rStyle w:val="VerbatimChar"/>
         </w:rPr>
-        <w:t xml:space="preserve">## Multiple R-squared:  0.1983, Adjusted R-squared:  0.174 </w:t>
-      </w:r>
-      <w:r>
-        <w:br w:type="textWrapping"/>
-      </w:r>
-      <w:r>
-        <w:rPr>
-          <w:rStyle w:val="VerbatimChar"/>
-        </w:rPr>
-        <w:t xml:space="preserve">## F-statistic: 8.162 on 1 and 33 DF,  p-value: 0.007349</w:t>
+        <w:t xml:space="preserve">## Multiple R-squared:  0.2001, Adjusted R-squared:  0.1759 </w:t>
+      </w:r>
+      <w:r>
+        <w:br w:type="textWrapping"/>
+      </w:r>
+      <w:r>
+        <w:rPr>
+          <w:rStyle w:val="VerbatimChar"/>
+        </w:rPr>
+        <w:t xml:space="preserve">## F-statistic: 8.255 on 1 and 33 DF,  p-value: 0.007055</w:t>
       </w:r>
     </w:p>
     <w:p>
@@ -5072,7 +5072,7 @@
         <w:rPr>
           <w:rStyle w:val="VerbatimChar"/>
         </w:rPr>
-        <w:t xml:space="preserve">## -30.924 -14.672  -3.289  10.520  55.430 </w:t>
+        <w:t xml:space="preserve">## -33.700 -17.981  -0.757  11.947  53.270 </w:t>
       </w:r>
       <w:r>
         <w:br w:type="textWrapping"/>
@@ -5108,16 +5108,16 @@
         <w:rPr>
           <w:rStyle w:val="VerbatimChar"/>
         </w:rPr>
-        <w:t xml:space="preserve">## (Intercept)                   57.4840     7.2830   7.893 4.23e-09 ***</w:t>
-      </w:r>
-      <w:r>
-        <w:br w:type="textWrapping"/>
-      </w:r>
-      <w:r>
-        <w:rPr>
-          <w:rStyle w:val="VerbatimChar"/>
-        </w:rPr>
-        <w:t xml:space="preserve">## df$average_number_of_entries  -0.4486     0.1184  -3.787 0.000613 ***</w:t>
+        <w:t xml:space="preserve">## (Intercept)                   67.0812     8.4214   7.966 3.46e-09 ***</w:t>
+      </w:r>
+      <w:r>
+        <w:br w:type="textWrapping"/>
+      </w:r>
+      <w:r>
+        <w:rPr>
+          <w:rStyle w:val="VerbatimChar"/>
+        </w:rPr>
+        <w:t xml:space="preserve">## df$average_number_of_entries  -0.5216     0.1370  -3.809 0.000577 ***</w:t>
       </w:r>
       <w:r>
         <w:br w:type="textWrapping"/>
@@ -5153,7 +5153,7 @@
         <w:rPr>
           <w:rStyle w:val="VerbatimChar"/>
         </w:rPr>
-        <w:t xml:space="preserve">## Residual standard error: 19.72 on 33 degrees of freedom</w:t>
+        <w:t xml:space="preserve">## Residual standard error: 22.8 on 33 degrees of freedom</w:t>
       </w:r>
       <w:r>
         <w:br w:type="textWrapping"/>
@@ -5171,16 +5171,16 @@
         <w:rPr>
           <w:rStyle w:val="VerbatimChar"/>
         </w:rPr>
-        <w:t xml:space="preserve">## Multiple R-squared:  0.303,  Adjusted R-squared:  0.2819 </w:t>
-      </w:r>
-      <w:r>
-        <w:br w:type="textWrapping"/>
-      </w:r>
-      <w:r>
-        <w:rPr>
-          <w:rStyle w:val="VerbatimChar"/>
-        </w:rPr>
-        <w:t xml:space="preserve">## F-statistic: 14.34 on 1 and 33 DF,  p-value: 0.0006126</w:t>
+        <w:t xml:space="preserve">## Multiple R-squared:  0.3054, Adjusted R-squared:  0.2843 </w:t>
+      </w:r>
+      <w:r>
+        <w:br w:type="textWrapping"/>
+      </w:r>
+      <w:r>
+        <w:rPr>
+          <w:rStyle w:val="VerbatimChar"/>
+        </w:rPr>
+        <w:t xml:space="preserve">## F-statistic: 14.51 on 1 and 33 DF,  p-value: 0.0005769</w:t>
       </w:r>
     </w:p>
     <w:p>
@@ -6129,7 +6129,7 @@
         <w:rPr>
           <w:rStyle w:val="VerbatimChar"/>
         </w:rPr>
-        <w:t xml:space="preserve">## -28.789 -17.022  -7.108  11.330  70.582 </w:t>
+        <w:t xml:space="preserve">## -31.821 -19.567  -8.989  13.529  66.513 </w:t>
       </w:r>
       <w:r>
         <w:br w:type="textWrapping"/>
@@ -6165,16 +6165,16 @@
         <w:rPr>
           <w:rStyle w:val="VerbatimChar"/>
         </w:rPr>
-        <w:t xml:space="preserve">## (Intercept)               22.2473     5.5215   4.029  0.00031 ***</w:t>
-      </w:r>
-      <w:r>
-        <w:br w:type="textWrapping"/>
-      </w:r>
-      <w:r>
-        <w:rPr>
-          <w:rStyle w:val="VerbatimChar"/>
-        </w:rPr>
-        <w:t xml:space="preserve">## df$average_reaction_time   1.2509     0.4847   2.581  0.01450 *  </w:t>
+        <w:t xml:space="preserve">## (Intercept)               25.0894     6.2787   3.996  0.00034 ***</w:t>
+      </w:r>
+      <w:r>
+        <w:br w:type="textWrapping"/>
+      </w:r>
+      <w:r>
+        <w:rPr>
+          <w:rStyle w:val="VerbatimChar"/>
+        </w:rPr>
+        <w:t xml:space="preserve">## df$average_reaction_time   1.5733     0.5512   2.854  0.00739 ** </w:t>
       </w:r>
       <w:r>
         <w:br w:type="textWrapping"/>
@@ -6210,7 +6210,7 @@
         <w:rPr>
           <w:rStyle w:val="VerbatimChar"/>
         </w:rPr>
-        <w:t xml:space="preserve">## Residual standard error: 21.54 on 33 degrees of freedom</w:t>
+        <w:t xml:space="preserve">## Residual standard error: 24.5 on 33 degrees of freedom</w:t>
       </w:r>
       <w:r>
         <w:br w:type="textWrapping"/>
@@ -6228,16 +6228,16 @@
         <w:rPr>
           <w:rStyle w:val="VerbatimChar"/>
         </w:rPr>
-        <w:t xml:space="preserve">## Multiple R-squared:  0.1679, Adjusted R-squared:  0.1427 </w:t>
-      </w:r>
-      <w:r>
-        <w:br w:type="textWrapping"/>
-      </w:r>
-      <w:r>
-        <w:rPr>
-          <w:rStyle w:val="VerbatimChar"/>
-        </w:rPr>
-        <w:t xml:space="preserve">## F-statistic:  6.66 on 1 and 33 DF,  p-value: 0.0145</w:t>
+        <w:t xml:space="preserve">## Multiple R-squared:  0.198,  Adjusted R-squared:  0.1737 </w:t>
+      </w:r>
+      <w:r>
+        <w:br w:type="textWrapping"/>
+      </w:r>
+      <w:r>
+        <w:rPr>
+          <w:rStyle w:val="VerbatimChar"/>
+        </w:rPr>
+        <w:t xml:space="preserve">## F-statistic: 8.148 on 1 and 33 DF,  p-value: 0.007395</w:t>
       </w:r>
     </w:p>
     <w:p>
@@ -7515,7 +7515,7 @@
         <w:rPr>
           <w:rStyle w:val="VerbatimChar"/>
         </w:rPr>
-        <w:t xml:space="preserve">## -27.463 -16.420  -3.902  10.972  60.041 </w:t>
+        <w:t xml:space="preserve">## -31.736 -18.883  -5.849  14.847  55.440 </w:t>
       </w:r>
       <w:r>
         <w:br w:type="textWrapping"/>
@@ -7551,16 +7551,16 @@
         <w:rPr>
           <w:rStyle w:val="VerbatimChar"/>
         </w:rPr>
-        <w:t xml:space="preserve">## (Intercept)        63.532016  14.486689   4.386 0.000111 ***</w:t>
-      </w:r>
-      <w:r>
-        <w:br w:type="textWrapping"/>
-      </w:r>
-      <w:r>
-        <w:rPr>
-          <w:rStyle w:val="VerbatimChar"/>
-        </w:rPr>
-        <w:t xml:space="preserve">## df$standard_length -0.013045   0.005972  -2.184 0.036160 *  </w:t>
+        <w:t xml:space="preserve">## (Intercept)        73.406226  16.818310   4.365 0.000118 ***</w:t>
+      </w:r>
+      <w:r>
+        <w:br w:type="textWrapping"/>
+      </w:r>
+      <w:r>
+        <w:rPr>
+          <w:rStyle w:val="VerbatimChar"/>
+        </w:rPr>
+        <w:t xml:space="preserve">## df$standard_length -0.014867   0.006934  -2.144 0.039477 *  </w:t>
       </w:r>
       <w:r>
         <w:br w:type="textWrapping"/>
@@ -7596,7 +7596,7 @@
         <w:rPr>
           <w:rStyle w:val="VerbatimChar"/>
         </w:rPr>
-        <w:t xml:space="preserve">## Residual standard error: 22.08 on 33 degrees of freedom</w:t>
+        <w:t xml:space="preserve">## Residual standard error: 25.63 on 33 degrees of freedom</w:t>
       </w:r>
       <w:r>
         <w:br w:type="textWrapping"/>
@@ -7614,16 +7614,16 @@
         <w:rPr>
           <w:rStyle w:val="VerbatimChar"/>
         </w:rPr>
-        <w:t xml:space="preserve">## Multiple R-squared:  0.1263, Adjusted R-squared:  0.09983 </w:t>
-      </w:r>
-      <w:r>
-        <w:br w:type="textWrapping"/>
-      </w:r>
-      <w:r>
-        <w:rPr>
-          <w:rStyle w:val="VerbatimChar"/>
-        </w:rPr>
-        <w:t xml:space="preserve">## F-statistic: 4.771 on 1 and 33 DF,  p-value: 0.03616</w:t>
+        <w:t xml:space="preserve">## Multiple R-squared:  0.1223, Adjusted R-squared:  0.09569 </w:t>
+      </w:r>
+      <w:r>
+        <w:br w:type="textWrapping"/>
+      </w:r>
+      <w:r>
+        <w:rPr>
+          <w:rStyle w:val="VerbatimChar"/>
+        </w:rPr>
+        <w:t xml:space="preserve">## F-statistic: 4.598 on 1 and 33 DF,  p-value: 0.03948</w:t>
       </w:r>
     </w:p>
     <w:p>
@@ -9900,7 +9900,7 @@
     </w:lvl>
   </w:abstractNum>
   <w:abstractNum w:abstractNumId="990">
-    <w:nsid w:val="f528dcd2"/>
+    <w:nsid w:val="c7497841"/>
     <w:multiLevelType w:val="multilevel"/>
     <w:lvl w:ilvl="0">
       <w:numFmt w:val="bullet"/>
@@ -9981,7 +9981,7 @@
     </w:lvl>
   </w:abstractNum>
   <w:abstractNum w:abstractNumId="99412">
-    <w:nsid w:val="54f0fb6c"/>
+    <w:nsid w:val="66b7889b"/>
     <w:multiLevelType w:val="multilevel"/>
     <w:lvl w:ilvl="0">
       <w:start w:val="2"/>
@@ -10069,7 +10069,7 @@
     </w:lvl>
   </w:abstractNum>
   <w:abstractNum w:abstractNumId="99414">
-    <w:nsid w:val="13f086ca"/>
+    <w:nsid w:val="929b4fb5"/>
     <w:multiLevelType w:val="multilevel"/>
     <w:lvl w:ilvl="0">
       <w:start w:val="4"/>

</xml_diff>